<commit_message>
add FlowChart and Cost Analysis for Builder
</commit_message>
<xml_diff>
--- a/Object Pool Pattern/README.docx
+++ b/Object Pool Pattern/README.docx
@@ -41,11 +41,6 @@
       </w:r>
     </w:p>
     <w:p>
-      <w:pPr>
-        <w:rPr>
-          <w:rFonts w:hint="eastAsia"/>
-        </w:rPr>
-      </w:pPr>
       <w:r>
         <w:rPr>
           <w:rFonts w:hint="eastAsia"/>
@@ -80,6 +75,9 @@
     </w:p>
     <w:p>
       <w:r>
+        <w:rPr>
+          <w:noProof/>
+        </w:rPr>
         <w:drawing>
           <wp:inline distT="0" distB="0" distL="0" distR="0" wp14:anchorId="2AE7A7E2" wp14:editId="14205E86">
             <wp:extent cx="3114675" cy="3552825"/>
@@ -119,10 +117,14 @@
     </w:p>
     <w:p>
       <w:pPr>
-        <w:rPr>
-          <w:rFonts w:hint="eastAsia"/>
-        </w:rPr>
-      </w:pPr>
+        <w:pStyle w:val="a7"/>
+        <w:ind w:left="370" w:firstLineChars="0" w:firstLine="0"/>
+        <w:rPr>
+          <w:rFonts w:hint="eastAsia"/>
+        </w:rPr>
+      </w:pPr>
+    </w:p>
+    <w:p>
       <w:r>
         <w:rPr>
           <w:rFonts w:hint="eastAsia"/>
@@ -131,6 +133,78 @@
       </w:r>
       <w:r>
         <w:t xml:space="preserve"> `ElectricCar` 定义了新能源汽车的充电操作。具体产品类 `Tesla` 继承自抽象产品类，实现了充电操作的具体细节。对象池类 `CarPool` 包含一个存储 `ElectricCar` 对象的池，并提供了获取（`getCar()`）和归还（`returnCar()`）汽车对象的方法。这种设计模式旨在提高性能和资源利用率，特别适用于需要频繁创建和销毁对象的情境。</w:t>
+      </w:r>
+    </w:p>
+    <w:p>
+      <w:pPr>
+        <w:rPr>
+          <w:rFonts w:hint="eastAsia"/>
+          <w:sz w:val="32"/>
+          <w:szCs w:val="32"/>
+        </w:rPr>
+      </w:pPr>
+      <w:r>
+        <w:rPr>
+          <w:rFonts w:hint="eastAsia"/>
+          <w:sz w:val="32"/>
+          <w:szCs w:val="32"/>
+        </w:rPr>
+        <w:t>2</w:t>
+      </w:r>
+      <w:r>
+        <w:rPr>
+          <w:sz w:val="32"/>
+          <w:szCs w:val="32"/>
+        </w:rPr>
+        <w:t xml:space="preserve">.2 </w:t>
+      </w:r>
+      <w:r>
+        <w:rPr>
+          <w:rFonts w:hint="eastAsia"/>
+          <w:sz w:val="32"/>
+          <w:szCs w:val="32"/>
+        </w:rPr>
+        <w:t>流程图</w:t>
+      </w:r>
+    </w:p>
+    <w:p>
+      <w:r>
+        <w:lastRenderedPageBreak/>
+        <w:drawing>
+          <wp:inline distT="0" distB="0" distL="0" distR="0" wp14:anchorId="5179B62B" wp14:editId="1A149DEA">
+            <wp:extent cx="5274310" cy="3093720"/>
+            <wp:effectExtent l="0" t="0" r="2540" b="0"/>
+            <wp:docPr id="1029928285" name="图片 1"/>
+            <wp:cNvGraphicFramePr>
+              <a:graphicFrameLocks xmlns:a="http://schemas.openxmlformats.org/drawingml/2006/main" noChangeAspect="1"/>
+            </wp:cNvGraphicFramePr>
+            <a:graphic xmlns:a="http://schemas.openxmlformats.org/drawingml/2006/main">
+              <a:graphicData uri="http://schemas.openxmlformats.org/drawingml/2006/picture">
+                <pic:pic xmlns:pic="http://schemas.openxmlformats.org/drawingml/2006/picture">
+                  <pic:nvPicPr>
+                    <pic:cNvPr id="1029928285" name=""/>
+                    <pic:cNvPicPr/>
+                  </pic:nvPicPr>
+                  <pic:blipFill>
+                    <a:blip r:embed="rId8"/>
+                    <a:stretch>
+                      <a:fillRect/>
+                    </a:stretch>
+                  </pic:blipFill>
+                  <pic:spPr>
+                    <a:xfrm>
+                      <a:off x="0" y="0"/>
+                      <a:ext cx="5274310" cy="3093720"/>
+                    </a:xfrm>
+                    <a:prstGeom prst="rect">
+                      <a:avLst/>
+                    </a:prstGeom>
+                  </pic:spPr>
+                </pic:pic>
+              </a:graphicData>
+            </a:graphic>
+          </wp:inline>
+        </w:drawing>
       </w:r>
     </w:p>
     <w:p>
@@ -158,7 +232,6 @@
     <w:p>
       <w:pPr>
         <w:rPr>
-          <w:rFonts w:hint="eastAsia"/>
           <w:szCs w:val="21"/>
         </w:rPr>
       </w:pPr>
@@ -200,7 +273,6 @@
     <w:p>
       <w:pPr>
         <w:rPr>
-          <w:rFonts w:hint="eastAsia"/>
           <w:szCs w:val="21"/>
         </w:rPr>
       </w:pPr>
@@ -242,7 +314,6 @@
     <w:p>
       <w:pPr>
         <w:rPr>
-          <w:rFonts w:hint="eastAsia"/>
           <w:szCs w:val="21"/>
         </w:rPr>
       </w:pPr>
@@ -278,14 +349,12 @@
           <w:rFonts w:hint="eastAsia"/>
           <w:szCs w:val="21"/>
         </w:rPr>
-        <w:lastRenderedPageBreak/>
         <w:t>在一些情况下，频繁的对象获取和释放操作可能导致性能损失。例如，对象池管理逻辑的开销可能会抵消掉对象复用所带来的性能提升。</w:t>
       </w:r>
     </w:p>
     <w:p>
       <w:pPr>
         <w:rPr>
-          <w:rFonts w:hint="eastAsia"/>
           <w:szCs w:val="21"/>
         </w:rPr>
       </w:pPr>
@@ -327,7 +396,6 @@
     <w:p>
       <w:pPr>
         <w:rPr>
-          <w:rFonts w:hint="eastAsia"/>
           <w:szCs w:val="21"/>
         </w:rPr>
       </w:pPr>
@@ -355,7 +423,6 @@
     <w:p>
       <w:pPr>
         <w:rPr>
-          <w:rFonts w:hint="eastAsia"/>
           <w:szCs w:val="21"/>
         </w:rPr>
       </w:pPr>
@@ -366,6 +433,46 @@
         </w:rPr>
         <w:t>如果在多线程环境中使用类池模式，需要额外考虑线程安全性。对于对象的获取和释放操作，需要进行适当的同步处理，以防止竞态条件和其他线程安全问题。</w:t>
       </w:r>
+    </w:p>
+    <w:p>
+      <w:pPr>
+        <w:pStyle w:val="a7"/>
+        <w:numPr>
+          <w:ilvl w:val="0"/>
+          <w:numId w:val="1"/>
+        </w:numPr>
+        <w:ind w:firstLineChars="0"/>
+        <w:rPr>
+          <w:sz w:val="32"/>
+          <w:szCs w:val="32"/>
+        </w:rPr>
+      </w:pPr>
+      <w:r>
+        <w:rPr>
+          <w:rFonts w:hint="eastAsia"/>
+          <w:sz w:val="32"/>
+          <w:szCs w:val="32"/>
+        </w:rPr>
+        <w:t>出处</w:t>
+      </w:r>
+    </w:p>
+    <w:p>
+      <w:pPr>
+        <w:pStyle w:val="a7"/>
+        <w:ind w:left="360" w:firstLineChars="0" w:firstLine="0"/>
+        <w:rPr>
+          <w:rFonts w:hint="eastAsia"/>
+          <w:szCs w:val="21"/>
+        </w:rPr>
+      </w:pPr>
+      <w:hyperlink r:id="rId9" w:history="1">
+        <w:r>
+          <w:rPr>
+            <w:rStyle w:val="a8"/>
+          </w:rPr>
+          <w:t>对象池模式 - 维基百科，自由的百科全书 (wikipedia.org)</w:t>
+        </w:r>
+      </w:hyperlink>
     </w:p>
     <w:sectPr>
       <w:pgSz w:w="11906" w:h="16838"/>
@@ -419,9 +526,9 @@
 <w:numbering xmlns:wpc="http://schemas.microsoft.com/office/word/2010/wordprocessingCanvas" xmlns:cx="http://schemas.microsoft.com/office/drawing/2014/chartex" xmlns:cx1="http://schemas.microsoft.com/office/drawing/2015/9/8/chartex" xmlns:cx2="http://schemas.microsoft.com/office/drawing/2015/10/21/chartex" xmlns:cx3="http://schemas.microsoft.com/office/drawing/2016/5/9/chartex" xmlns:cx4="http://schemas.microsoft.com/office/drawing/2016/5/10/chartex" xmlns:cx5="http://schemas.microsoft.com/office/drawing/2016/5/11/chartex" xmlns:cx6="http://schemas.microsoft.com/office/drawing/2016/5/12/chartex" xmlns:cx7="http://schemas.microsoft.com/office/drawing/2016/5/13/chartex" xmlns:cx8="http://schemas.microsoft.com/office/drawing/2016/5/14/chartex" xmlns:mc="http://schemas.openxmlformats.org/markup-compatibility/2006" xmlns:aink="http://schemas.microsoft.com/office/drawing/2016/ink" xmlns:am3d="http://schemas.microsoft.com/office/drawing/2017/model3d" xmlns:o="urn:schemas-microsoft-com:office:office" xmlns:oel="http://schemas.microsoft.com/office/2019/extlst" xmlns:r="http://schemas.openxmlformats.org/officeDocument/2006/relationships" xmlns:m="http://schemas.openxmlformats.org/officeDocument/2006/math" xmlns:v="urn:schemas-microsoft-com:vml" xmlns:wp14="http://schemas.microsoft.com/office/word/2010/wordprocessingDrawing" xmlns:wp="http://schemas.openxmlformats.org/drawingml/2006/wordprocessingDrawing" xmlns:w10="urn:schemas-microsoft-com:office:word" xmlns:w="http://schemas.openxmlformats.org/wordprocessingml/2006/main" xmlns:w14="http://schemas.microsoft.com/office/word/2010/wordml" xmlns:w15="http://schemas.microsoft.com/office/word/2012/wordml" xmlns:w16cex="http://schemas.microsoft.com/office/word/2018/wordml/cex" xmlns:w16cid="http://schemas.microsoft.com/office/word/2016/wordml/cid" xmlns:w16="http://schemas.microsoft.com/office/word/2018/wordml" xmlns:w16sdtdh="http://schemas.microsoft.com/office/word/2020/wordml/sdtdatahash" xmlns:w16se="http://schemas.microsoft.com/office/word/2015/wordml/symex" xmlns:wpg="http://schemas.microsoft.com/office/word/2010/wordprocessingGroup" xmlns:wpi="http://schemas.microsoft.com/office/word/2010/wordprocessingInk" xmlns:wne="http://schemas.microsoft.com/office/word/2006/wordml" xmlns:wps="http://schemas.microsoft.com/office/word/2010/wordprocessingShape" mc:Ignorable="w14 w15 w16se w16cid w16 w16cex w16sdtdh wp14">
   <w:abstractNum w:abstractNumId="0" w15:restartNumberingAfterBreak="0">
     <w:nsid w:val="08F5549D"/>
-    <w:multiLevelType w:val="hybridMultilevel"/>
-    <w:tmpl w:val="6CF8DB24"/>
-    <w:lvl w:ilvl="0" w:tplc="0BA04D64">
+    <w:multiLevelType w:val="multilevel"/>
+    <w:tmpl w:val="EC425174"/>
+    <w:lvl w:ilvl="0">
       <w:start w:val="1"/>
       <w:numFmt w:val="decimal"/>
       <w:lvlText w:val="%1."/>
@@ -433,77 +540,109 @@
         <w:rFonts w:hint="default"/>
       </w:rPr>
     </w:lvl>
-    <w:lvl w:ilvl="1" w:tplc="04090019" w:tentative="1">
-      <w:start w:val="1"/>
-      <w:numFmt w:val="lowerLetter"/>
-      <w:lvlText w:val="%2)"/>
+    <w:lvl w:ilvl="1">
+      <w:start w:val="2"/>
+      <w:numFmt w:val="decimal"/>
+      <w:isLgl/>
+      <w:lvlText w:val="%1.%2"/>
       <w:lvlJc w:val="left"/>
       <w:pPr>
-        <w:ind w:left="880" w:hanging="440"/>
-      </w:pPr>
+        <w:ind w:left="370" w:hanging="370"/>
+      </w:pPr>
+      <w:rPr>
+        <w:rFonts w:hint="default"/>
+      </w:rPr>
     </w:lvl>
-    <w:lvl w:ilvl="2" w:tplc="0409001B" w:tentative="1">
-      <w:start w:val="1"/>
-      <w:numFmt w:val="lowerRoman"/>
-      <w:lvlText w:val="%3."/>
-      <w:lvlJc w:val="right"/>
-      <w:pPr>
-        <w:ind w:left="1320" w:hanging="440"/>
-      </w:pPr>
-    </w:lvl>
-    <w:lvl w:ilvl="3" w:tplc="0409000F" w:tentative="1">
+    <w:lvl w:ilvl="2">
       <w:start w:val="1"/>
       <w:numFmt w:val="decimal"/>
-      <w:lvlText w:val="%4."/>
+      <w:isLgl/>
+      <w:lvlText w:val="%1.%2.%3"/>
       <w:lvlJc w:val="left"/>
       <w:pPr>
-        <w:ind w:left="1760" w:hanging="440"/>
-      </w:pPr>
+        <w:ind w:left="720" w:hanging="720"/>
+      </w:pPr>
+      <w:rPr>
+        <w:rFonts w:hint="default"/>
+      </w:rPr>
     </w:lvl>
-    <w:lvl w:ilvl="4" w:tplc="04090019" w:tentative="1">
-      <w:start w:val="1"/>
-      <w:numFmt w:val="lowerLetter"/>
-      <w:lvlText w:val="%5)"/>
-      <w:lvlJc w:val="left"/>
-      <w:pPr>
-        <w:ind w:left="2200" w:hanging="440"/>
-      </w:pPr>
-    </w:lvl>
-    <w:lvl w:ilvl="5" w:tplc="0409001B" w:tentative="1">
-      <w:start w:val="1"/>
-      <w:numFmt w:val="lowerRoman"/>
-      <w:lvlText w:val="%6."/>
-      <w:lvlJc w:val="right"/>
-      <w:pPr>
-        <w:ind w:left="2640" w:hanging="440"/>
-      </w:pPr>
-    </w:lvl>
-    <w:lvl w:ilvl="6" w:tplc="0409000F" w:tentative="1">
+    <w:lvl w:ilvl="3">
       <w:start w:val="1"/>
       <w:numFmt w:val="decimal"/>
-      <w:lvlText w:val="%7."/>
+      <w:isLgl/>
+      <w:lvlText w:val="%1.%2.%3.%4"/>
       <w:lvlJc w:val="left"/>
       <w:pPr>
-        <w:ind w:left="3080" w:hanging="440"/>
-      </w:pPr>
+        <w:ind w:left="720" w:hanging="720"/>
+      </w:pPr>
+      <w:rPr>
+        <w:rFonts w:hint="default"/>
+      </w:rPr>
     </w:lvl>
-    <w:lvl w:ilvl="7" w:tplc="04090019" w:tentative="1">
+    <w:lvl w:ilvl="4">
       <w:start w:val="1"/>
-      <w:numFmt w:val="lowerLetter"/>
-      <w:lvlText w:val="%8)"/>
+      <w:numFmt w:val="decimal"/>
+      <w:isLgl/>
+      <w:lvlText w:val="%1.%2.%3.%4.%5"/>
       <w:lvlJc w:val="left"/>
       <w:pPr>
-        <w:ind w:left="3520" w:hanging="440"/>
-      </w:pPr>
+        <w:ind w:left="1080" w:hanging="1080"/>
+      </w:pPr>
+      <w:rPr>
+        <w:rFonts w:hint="default"/>
+      </w:rPr>
     </w:lvl>
-    <w:lvl w:ilvl="8" w:tplc="0409001B" w:tentative="1">
+    <w:lvl w:ilvl="5">
       <w:start w:val="1"/>
-      <w:numFmt w:val="lowerRoman"/>
-      <w:lvlText w:val="%9."/>
-      <w:lvlJc w:val="right"/>
-      <w:pPr>
-        <w:ind w:left="3960" w:hanging="440"/>
-      </w:pPr>
+      <w:numFmt w:val="decimal"/>
+      <w:isLgl/>
+      <w:lvlText w:val="%1.%2.%3.%4.%5.%6"/>
+      <w:lvlJc w:val="left"/>
+      <w:pPr>
+        <w:ind w:left="1080" w:hanging="1080"/>
+      </w:pPr>
+      <w:rPr>
+        <w:rFonts w:hint="default"/>
+      </w:rPr>
+    </w:lvl>
+    <w:lvl w:ilvl="6">
+      <w:start w:val="1"/>
+      <w:numFmt w:val="decimal"/>
+      <w:isLgl/>
+      <w:lvlText w:val="%1.%2.%3.%4.%5.%6.%7"/>
+      <w:lvlJc w:val="left"/>
+      <w:pPr>
+        <w:ind w:left="1440" w:hanging="1440"/>
+      </w:pPr>
+      <w:rPr>
+        <w:rFonts w:hint="default"/>
+      </w:rPr>
+    </w:lvl>
+    <w:lvl w:ilvl="7">
+      <w:start w:val="1"/>
+      <w:numFmt w:val="decimal"/>
+      <w:isLgl/>
+      <w:lvlText w:val="%1.%2.%3.%4.%5.%6.%7.%8"/>
+      <w:lvlJc w:val="left"/>
+      <w:pPr>
+        <w:ind w:left="1440" w:hanging="1440"/>
+      </w:pPr>
+      <w:rPr>
+        <w:rFonts w:hint="default"/>
+      </w:rPr>
+    </w:lvl>
+    <w:lvl w:ilvl="8">
+      <w:start w:val="1"/>
+      <w:numFmt w:val="decimal"/>
+      <w:isLgl/>
+      <w:lvlText w:val="%1.%2.%3.%4.%5.%6.%7.%8.%9"/>
+      <w:lvlJc w:val="left"/>
+      <w:pPr>
+        <w:ind w:left="1800" w:hanging="1800"/>
+      </w:pPr>
+      <w:rPr>
+        <w:rFonts w:hint="default"/>
+      </w:rPr>
     </w:lvl>
   </w:abstractNum>
   <w:num w:numId="1" w16cid:durableId="116920070">
@@ -1011,6 +1150,18 @@
       <w:ind w:firstLineChars="200" w:firstLine="420"/>
     </w:pPr>
   </w:style>
+  <w:style w:type="character" w:styleId="a8">
+    <w:name w:val="Hyperlink"/>
+    <w:basedOn w:val="a0"/>
+    <w:uiPriority w:val="99"/>
+    <w:semiHidden/>
+    <w:unhideWhenUsed/>
+    <w:rsid w:val="00E550BF"/>
+    <w:rPr>
+      <w:color w:val="0000FF"/>
+      <w:u w:val="single"/>
+    </w:rPr>
+  </w:style>
 </w:styles>
 </file>
 

</xml_diff>